<commit_message>
This a super message
</commit_message>
<xml_diff>
--- a/SUD/Lernsituation_7/Aufgabe 6b SQL Abfragen.docx
+++ b/SUD/Lernsituation_7/Aufgabe 6b SQL Abfragen.docx
@@ -249,13 +249,40 @@
       <w:r>
         <w:t xml:space="preserve"> Personal WHERE Geschlecht = 'W' AND (DATEDIFF(CURRENT_DATE, Geburtsdatum)/365) BETWEEN 25 AND 35</w:t>
       </w:r>
+    </w:p>
+    <w:p>
+      <w:r>
+        <w:t xml:space="preserve">Aufgabe 7: </w:t>
+      </w:r>
+      <w:r>
+        <w:t xml:space="preserve">SELECT Lieferant, Artikelname, Angebotsdatum FROM </w:t>
+      </w:r>
+      <w:proofErr w:type="spellStart"/>
+      <w:r>
+        <w:t>liefangebot</w:t>
+      </w:r>
+      <w:proofErr w:type="spellEnd"/>
+      <w:r>
+        <w:t xml:space="preserve"> LEFT JOIN </w:t>
+      </w:r>
+      <w:proofErr w:type="spellStart"/>
+      <w:r>
+        <w:t>artikel</w:t>
+      </w:r>
+      <w:proofErr w:type="spellEnd"/>
+      <w:r>
+        <w:t xml:space="preserve"> ON Artikel = </w:t>
+      </w:r>
+      <w:proofErr w:type="spellStart"/>
+      <w:r>
+        <w:t>Artikelnr</w:t>
+      </w:r>
+      <w:proofErr w:type="spellEnd"/>
+      <w:r>
+        <w:t xml:space="preserve"> WHERE DATEDIFF('2017-10-01', Angebotsdatum) &gt; 15</w:t>
+      </w:r>
       <w:bookmarkStart w:id="0" w:name="_GoBack"/>
       <w:bookmarkEnd w:id="0"/>
-    </w:p>
-    <w:p>
-      <w:r>
-        <w:t xml:space="preserve">Aufgabe 7: </w:t>
-      </w:r>
     </w:p>
     <w:p>
       <w:pPr>

</xml_diff>